<commit_message>
resume relative path on index.html
</commit_message>
<xml_diff>
--- a/assets/Resume/Julio Guzman Resume.docx
+++ b/assets/Resume/Julio Guzman Resume.docx
@@ -162,6 +162,7 @@
           <w:rFonts w:ascii="Times New Roman" w:hAnsi="Times New Roman" w:cs="Times New Roman"/>
           <w:sz w:val="21"/>
           <w:szCs w:val="21"/>
+          <w:u w:val="none"/>
         </w:rPr>
         <w:t>:</w:t>
       </w:r>
@@ -171,6 +172,7 @@
           <w:rFonts w:ascii="Times New Roman" w:hAnsi="Times New Roman" w:cs="Times New Roman"/>
           <w:sz w:val="21"/>
           <w:szCs w:val="21"/>
+          <w:u w:val="none"/>
         </w:rPr>
         <w:t xml:space="preserve"> </w:t>
       </w:r>
@@ -225,56 +227,21 @@
           <w:rFonts w:ascii="Times New Roman" w:hAnsi="Times New Roman" w:cs="Times New Roman"/>
           <w:sz w:val="21"/>
           <w:szCs w:val="21"/>
+          <w:u w:val="none"/>
         </w:rPr>
         <w:t xml:space="preserve">: </w:t>
       </w:r>
-      <w:bookmarkStart w:id="0" w:name="_GoBack"/>
-      <w:r>
-        <w:rPr>
-          <w:rStyle w:val="Hyperlink"/>
-          <w:rFonts w:ascii="Times New Roman" w:hAnsi="Times New Roman" w:cs="Times New Roman"/>
-          <w:sz w:val="21"/>
-          <w:szCs w:val="21"/>
-        </w:rPr>
-        <w:fldChar w:fldCharType="begin"/>
-      </w:r>
-      <w:r>
-        <w:rPr>
-          <w:rStyle w:val="Hyperlink"/>
-          <w:rFonts w:ascii="Times New Roman" w:hAnsi="Times New Roman" w:cs="Times New Roman"/>
-          <w:sz w:val="21"/>
-          <w:szCs w:val="21"/>
-        </w:rPr>
-        <w:instrText xml:space="preserve"> HYPERLINK "https://github.com/julioguzman19" </w:instrText>
-      </w:r>
-      <w:r>
-        <w:rPr>
-          <w:rStyle w:val="Hyperlink"/>
-          <w:rFonts w:ascii="Times New Roman" w:hAnsi="Times New Roman" w:cs="Times New Roman"/>
-          <w:sz w:val="21"/>
-          <w:szCs w:val="21"/>
-        </w:rPr>
-        <w:fldChar w:fldCharType="separate"/>
-      </w:r>
-      <w:r>
-        <w:rPr>
-          <w:rStyle w:val="Hyperlink"/>
-          <w:rFonts w:ascii="Times New Roman" w:hAnsi="Times New Roman" w:cs="Times New Roman"/>
-          <w:sz w:val="21"/>
-          <w:szCs w:val="21"/>
-        </w:rPr>
-        <w:t>https://github.com/julioguzman19</w:t>
-      </w:r>
-      <w:r>
-        <w:rPr>
-          <w:rStyle w:val="Hyperlink"/>
-          <w:rFonts w:ascii="Times New Roman" w:hAnsi="Times New Roman" w:cs="Times New Roman"/>
-          <w:sz w:val="21"/>
-          <w:szCs w:val="21"/>
-        </w:rPr>
-        <w:fldChar w:fldCharType="end"/>
-      </w:r>
-      <w:bookmarkEnd w:id="0"/>
+      <w:hyperlink r:id="rId9" w:history="1">
+        <w:r>
+          <w:rPr>
+            <w:rStyle w:val="Hyperlink"/>
+            <w:rFonts w:ascii="Times New Roman" w:hAnsi="Times New Roman" w:cs="Times New Roman"/>
+            <w:sz w:val="21"/>
+            <w:szCs w:val="21"/>
+          </w:rPr>
+          <w:t>https://github.com/julioguzman19</w:t>
+        </w:r>
+      </w:hyperlink>
       <w:r>
         <w:rPr>
           <w:rStyle w:val="Hyperlink"/>
@@ -615,6 +582,8 @@
         </w:rPr>
         <w:tab/>
       </w:r>
+      <w:bookmarkStart w:id="0" w:name="_GoBack"/>
+      <w:bookmarkEnd w:id="0"/>
     </w:p>
     <w:p>
       <w:pPr>
@@ -2566,16 +2535,34 @@
           <w:szCs w:val="22"/>
           <w:shd w:val="clear" w:color="auto" w:fill="FFFFFF"/>
         </w:rPr>
+        <w:t xml:space="preserve"> (prior experience)</w:t>
+      </w:r>
+      <w:r>
+        <w:rPr>
+          <w:sz w:val="22"/>
+          <w:szCs w:val="22"/>
+          <w:shd w:val="clear" w:color="auto" w:fill="FFFFFF"/>
+        </w:rPr>
+        <w:t>,</w:t>
+      </w:r>
+      <w:r>
+        <w:rPr>
+          <w:sz w:val="22"/>
+          <w:szCs w:val="22"/>
+          <w:shd w:val="clear" w:color="auto" w:fill="FFFFFF"/>
+        </w:rPr>
         <w:t xml:space="preserve"> </w:t>
       </w:r>
-      <w:r>
-        <w:rPr>
-          <w:sz w:val="22"/>
-          <w:szCs w:val="22"/>
-          <w:shd w:val="clear" w:color="auto" w:fill="FFFFFF"/>
-        </w:rPr>
-        <w:t>(prior experience)</w:t>
-      </w:r>
+      <w:proofErr w:type="spellStart"/>
+      <w:r>
+        <w:rPr>
+          <w:sz w:val="22"/>
+          <w:szCs w:val="22"/>
+          <w:shd w:val="clear" w:color="auto" w:fill="FFFFFF"/>
+        </w:rPr>
+        <w:t>Javascript</w:t>
+      </w:r>
+      <w:proofErr w:type="spellEnd"/>
       <w:r>
         <w:rPr>
           <w:sz w:val="22"/>
@@ -2599,7 +2586,7 @@
           <w:szCs w:val="22"/>
           <w:shd w:val="clear" w:color="auto" w:fill="FFFFFF"/>
         </w:rPr>
-        <w:t>Javascript</w:t>
+        <w:t>Jquery</w:t>
       </w:r>
       <w:proofErr w:type="spellEnd"/>
       <w:r>
@@ -2618,23 +2605,21 @@
         </w:rPr>
         <w:t xml:space="preserve"> </w:t>
       </w:r>
-      <w:proofErr w:type="spellStart"/>
-      <w:r>
-        <w:rPr>
-          <w:sz w:val="22"/>
-          <w:szCs w:val="22"/>
-          <w:shd w:val="clear" w:color="auto" w:fill="FFFFFF"/>
-        </w:rPr>
-        <w:t>Jquery</w:t>
-      </w:r>
-      <w:proofErr w:type="spellEnd"/>
-      <w:r>
-        <w:rPr>
-          <w:sz w:val="22"/>
-          <w:szCs w:val="22"/>
-          <w:shd w:val="clear" w:color="auto" w:fill="FFFFFF"/>
-        </w:rPr>
-        <w:t>,</w:t>
+      <w:r>
+        <w:rPr>
+          <w:sz w:val="22"/>
+          <w:szCs w:val="22"/>
+          <w:shd w:val="clear" w:color="auto" w:fill="FFFFFF"/>
+        </w:rPr>
+        <w:t>Node.</w:t>
+      </w:r>
+      <w:r>
+        <w:rPr>
+          <w:sz w:val="22"/>
+          <w:szCs w:val="22"/>
+          <w:shd w:val="clear" w:color="auto" w:fill="FFFFFF"/>
+        </w:rPr>
+        <w:t>js,</w:t>
       </w:r>
       <w:r>
         <w:rPr>
@@ -2650,30 +2635,6 @@
           <w:szCs w:val="22"/>
           <w:shd w:val="clear" w:color="auto" w:fill="FFFFFF"/>
         </w:rPr>
-        <w:t>Node.</w:t>
-      </w:r>
-      <w:r>
-        <w:rPr>
-          <w:sz w:val="22"/>
-          <w:szCs w:val="22"/>
-          <w:shd w:val="clear" w:color="auto" w:fill="FFFFFF"/>
-        </w:rPr>
-        <w:t>js,</w:t>
-      </w:r>
-      <w:r>
-        <w:rPr>
-          <w:sz w:val="22"/>
-          <w:szCs w:val="22"/>
-          <w:shd w:val="clear" w:color="auto" w:fill="FFFFFF"/>
-        </w:rPr>
-        <w:t xml:space="preserve"> </w:t>
-      </w:r>
-      <w:r>
-        <w:rPr>
-          <w:sz w:val="22"/>
-          <w:szCs w:val="22"/>
-          <w:shd w:val="clear" w:color="auto" w:fill="FFFFFF"/>
-        </w:rPr>
         <w:t>Python</w:t>
       </w:r>
       <w:r>
@@ -2682,15 +2643,7 @@
           <w:szCs w:val="22"/>
           <w:shd w:val="clear" w:color="auto" w:fill="FFFFFF"/>
         </w:rPr>
-        <w:t xml:space="preserve"> </w:t>
-      </w:r>
-      <w:r>
-        <w:rPr>
-          <w:sz w:val="22"/>
-          <w:szCs w:val="22"/>
-          <w:shd w:val="clear" w:color="auto" w:fill="FFFFFF"/>
-        </w:rPr>
-        <w:t>(prior experience)</w:t>
+        <w:t xml:space="preserve"> (prior experience)</w:t>
       </w:r>
       <w:r>
         <w:rPr>
@@ -2706,15 +2659,7 @@
           <w:szCs w:val="22"/>
           <w:shd w:val="clear" w:color="auto" w:fill="FFFFFF"/>
         </w:rPr>
-        <w:t xml:space="preserve"> </w:t>
-      </w:r>
-      <w:r>
-        <w:rPr>
-          <w:sz w:val="22"/>
-          <w:szCs w:val="22"/>
-          <w:shd w:val="clear" w:color="auto" w:fill="FFFFFF"/>
-        </w:rPr>
-        <w:t>(prior experience)</w:t>
+        <w:t xml:space="preserve"> (prior experience)</w:t>
       </w:r>
       <w:r>
         <w:rPr>
@@ -5194,7 +5139,7 @@
 </file>
 
 <file path=customXml/itemProps1.xml><?xml version="1.0" encoding="utf-8"?>
-<ds:datastoreItem xmlns:ds="http://schemas.openxmlformats.org/officeDocument/2006/customXml" ds:itemID="{724797C2-4101-4E94-B596-C7BDC15B0941}">
+<ds:datastoreItem xmlns:ds="http://schemas.openxmlformats.org/officeDocument/2006/customXml" ds:itemID="{FD3B61C1-C523-4B82-91C1-63E538294432}">
   <ds:schemaRefs>
     <ds:schemaRef ds:uri="http://schemas.openxmlformats.org/officeDocument/2006/bibliography"/>
   </ds:schemaRefs>

</xml_diff>

<commit_message>
resume media queries 768px and higher
</commit_message>
<xml_diff>
--- a/assets/Resume/Julio Guzman Resume.docx
+++ b/assets/Resume/Julio Guzman Resume.docx
@@ -115,11 +115,12 @@
       </w:r>
       <w:r>
         <w:rPr>
-          <w:rFonts w:ascii="Arial" w:hAnsi="Arial" w:cs="Arial"/>
-          <w:color w:val="333333"/>
-          <w:sz w:val="17"/>
-          <w:szCs w:val="17"/>
-          <w:shd w:val="clear" w:color="auto" w:fill="F6F6F6"/>
+          <w:rStyle w:val="Hyperlink"/>
+          <w:rFonts w:ascii="Times New Roman" w:hAnsi="Times New Roman" w:cs="Times New Roman"/>
+          <w:color w:val="auto"/>
+          <w:sz w:val="21"/>
+          <w:szCs w:val="21"/>
+          <w:u w:val="none"/>
         </w:rPr>
         <w:t xml:space="preserve"> </w:t>
       </w:r>
@@ -582,8 +583,6 @@
         </w:rPr>
         <w:tab/>
       </w:r>
-      <w:bookmarkStart w:id="0" w:name="_GoBack"/>
-      <w:bookmarkEnd w:id="0"/>
     </w:p>
     <w:p>
       <w:pPr>
@@ -2453,7 +2452,6 @@
         <w:rPr>
           <w:sz w:val="22"/>
           <w:szCs w:val="22"/>
-          <w:shd w:val="clear" w:color="auto" w:fill="FFFFFF"/>
         </w:rPr>
         <w:t>C</w:t>
       </w:r>
@@ -2461,7 +2459,6 @@
         <w:rPr>
           <w:sz w:val="22"/>
           <w:szCs w:val="22"/>
-          <w:shd w:val="clear" w:color="auto" w:fill="FFFFFF"/>
         </w:rPr>
         <w:t>++</w:t>
       </w:r>
@@ -2469,7 +2466,6 @@
         <w:rPr>
           <w:sz w:val="22"/>
           <w:szCs w:val="22"/>
-          <w:shd w:val="clear" w:color="auto" w:fill="FFFFFF"/>
         </w:rPr>
         <w:t xml:space="preserve"> (prior experience)</w:t>
       </w:r>
@@ -2477,7 +2473,6 @@
         <w:rPr>
           <w:sz w:val="22"/>
           <w:szCs w:val="22"/>
-          <w:shd w:val="clear" w:color="auto" w:fill="FFFFFF"/>
         </w:rPr>
         <w:t>,</w:t>
       </w:r>
@@ -2485,7 +2480,6 @@
         <w:rPr>
           <w:sz w:val="22"/>
           <w:szCs w:val="22"/>
-          <w:shd w:val="clear" w:color="auto" w:fill="FFFFFF"/>
         </w:rPr>
         <w:t xml:space="preserve"> CSS</w:t>
       </w:r>
@@ -2493,7 +2487,6 @@
         <w:rPr>
           <w:sz w:val="22"/>
           <w:szCs w:val="22"/>
-          <w:shd w:val="clear" w:color="auto" w:fill="FFFFFF"/>
         </w:rPr>
         <w:t>,</w:t>
       </w:r>
@@ -2501,7 +2494,6 @@
         <w:rPr>
           <w:sz w:val="22"/>
           <w:szCs w:val="22"/>
-          <w:shd w:val="clear" w:color="auto" w:fill="FFFFFF"/>
         </w:rPr>
         <w:t xml:space="preserve"> Firebase,</w:t>
       </w:r>
@@ -2509,7 +2501,6 @@
         <w:rPr>
           <w:sz w:val="22"/>
           <w:szCs w:val="22"/>
-          <w:shd w:val="clear" w:color="auto" w:fill="FFFFFF"/>
         </w:rPr>
         <w:t xml:space="preserve"> </w:t>
       </w:r>
@@ -2517,7 +2508,6 @@
         <w:rPr>
           <w:sz w:val="22"/>
           <w:szCs w:val="22"/>
-          <w:shd w:val="clear" w:color="auto" w:fill="FFFFFF"/>
         </w:rPr>
         <w:t xml:space="preserve">HTML, </w:t>
       </w:r>
@@ -2525,7 +2515,6 @@
         <w:rPr>
           <w:sz w:val="22"/>
           <w:szCs w:val="22"/>
-          <w:shd w:val="clear" w:color="auto" w:fill="FFFFFF"/>
         </w:rPr>
         <w:t>Linux</w:t>
       </w:r>
@@ -2533,7 +2522,6 @@
         <w:rPr>
           <w:sz w:val="22"/>
           <w:szCs w:val="22"/>
-          <w:shd w:val="clear" w:color="auto" w:fill="FFFFFF"/>
         </w:rPr>
         <w:t xml:space="preserve"> (prior experience)</w:t>
       </w:r>
@@ -2541,7 +2529,6 @@
         <w:rPr>
           <w:sz w:val="22"/>
           <w:szCs w:val="22"/>
-          <w:shd w:val="clear" w:color="auto" w:fill="FFFFFF"/>
         </w:rPr>
         <w:t>,</w:t>
       </w:r>
@@ -2549,7 +2536,6 @@
         <w:rPr>
           <w:sz w:val="22"/>
           <w:szCs w:val="22"/>
-          <w:shd w:val="clear" w:color="auto" w:fill="FFFFFF"/>
         </w:rPr>
         <w:t xml:space="preserve"> </w:t>
       </w:r>
@@ -2558,7 +2544,6 @@
         <w:rPr>
           <w:sz w:val="22"/>
           <w:szCs w:val="22"/>
-          <w:shd w:val="clear" w:color="auto" w:fill="FFFFFF"/>
         </w:rPr>
         <w:t>Javascript</w:t>
       </w:r>
@@ -2567,7 +2552,6 @@
         <w:rPr>
           <w:sz w:val="22"/>
           <w:szCs w:val="22"/>
-          <w:shd w:val="clear" w:color="auto" w:fill="FFFFFF"/>
         </w:rPr>
         <w:t>,</w:t>
       </w:r>
@@ -2575,7 +2559,6 @@
         <w:rPr>
           <w:sz w:val="22"/>
           <w:szCs w:val="22"/>
-          <w:shd w:val="clear" w:color="auto" w:fill="FFFFFF"/>
         </w:rPr>
         <w:t xml:space="preserve"> </w:t>
       </w:r>
@@ -2584,7 +2567,6 @@
         <w:rPr>
           <w:sz w:val="22"/>
           <w:szCs w:val="22"/>
-          <w:shd w:val="clear" w:color="auto" w:fill="FFFFFF"/>
         </w:rPr>
         <w:t>Jquery</w:t>
       </w:r>
@@ -2593,7 +2575,6 @@
         <w:rPr>
           <w:sz w:val="22"/>
           <w:szCs w:val="22"/>
-          <w:shd w:val="clear" w:color="auto" w:fill="FFFFFF"/>
         </w:rPr>
         <w:t>,</w:t>
       </w:r>
@@ -2601,7 +2582,6 @@
         <w:rPr>
           <w:sz w:val="22"/>
           <w:szCs w:val="22"/>
-          <w:shd w:val="clear" w:color="auto" w:fill="FFFFFF"/>
         </w:rPr>
         <w:t xml:space="preserve"> </w:t>
       </w:r>
@@ -2609,7 +2589,6 @@
         <w:rPr>
           <w:sz w:val="22"/>
           <w:szCs w:val="22"/>
-          <w:shd w:val="clear" w:color="auto" w:fill="FFFFFF"/>
         </w:rPr>
         <w:t>Node.</w:t>
       </w:r>
@@ -2617,7 +2596,6 @@
         <w:rPr>
           <w:sz w:val="22"/>
           <w:szCs w:val="22"/>
-          <w:shd w:val="clear" w:color="auto" w:fill="FFFFFF"/>
         </w:rPr>
         <w:t>js,</w:t>
       </w:r>
@@ -2625,7 +2603,6 @@
         <w:rPr>
           <w:sz w:val="22"/>
           <w:szCs w:val="22"/>
-          <w:shd w:val="clear" w:color="auto" w:fill="FFFFFF"/>
         </w:rPr>
         <w:t xml:space="preserve"> </w:t>
       </w:r>
@@ -2633,7 +2610,6 @@
         <w:rPr>
           <w:sz w:val="22"/>
           <w:szCs w:val="22"/>
-          <w:shd w:val="clear" w:color="auto" w:fill="FFFFFF"/>
         </w:rPr>
         <w:t>Python</w:t>
       </w:r>
@@ -2641,7 +2617,6 @@
         <w:rPr>
           <w:sz w:val="22"/>
           <w:szCs w:val="22"/>
-          <w:shd w:val="clear" w:color="auto" w:fill="FFFFFF"/>
         </w:rPr>
         <w:t xml:space="preserve"> (prior experience)</w:t>
       </w:r>
@@ -2649,7 +2624,6 @@
         <w:rPr>
           <w:sz w:val="22"/>
           <w:szCs w:val="22"/>
-          <w:shd w:val="clear" w:color="auto" w:fill="FFFFFF"/>
         </w:rPr>
         <w:t>, R</w:t>
       </w:r>
@@ -2657,7 +2631,6 @@
         <w:rPr>
           <w:sz w:val="22"/>
           <w:szCs w:val="22"/>
-          <w:shd w:val="clear" w:color="auto" w:fill="FFFFFF"/>
         </w:rPr>
         <w:t xml:space="preserve"> (prior experience)</w:t>
       </w:r>
@@ -2665,7 +2638,6 @@
         <w:rPr>
           <w:sz w:val="22"/>
           <w:szCs w:val="22"/>
-          <w:shd w:val="clear" w:color="auto" w:fill="FFFFFF"/>
         </w:rPr>
         <w:t>, VBA Excel</w:t>
       </w:r>
@@ -2702,6 +2674,8 @@
         </w:rPr>
         <w:t xml:space="preserve"> Fluent in English and Spanish </w:t>
       </w:r>
+      <w:bookmarkStart w:id="0" w:name="_GoBack"/>
+      <w:bookmarkEnd w:id="0"/>
     </w:p>
     <w:sectPr>
       <w:pgSz w:w="12240" w:h="15840"/>
@@ -5139,7 +5113,7 @@
 </file>
 
 <file path=customXml/itemProps1.xml><?xml version="1.0" encoding="utf-8"?>
-<ds:datastoreItem xmlns:ds="http://schemas.openxmlformats.org/officeDocument/2006/customXml" ds:itemID="{FD3B61C1-C523-4B82-91C1-63E538294432}">
+<ds:datastoreItem xmlns:ds="http://schemas.openxmlformats.org/officeDocument/2006/customXml" ds:itemID="{1C80E632-91AC-43F0-ADA3-FDB01920C30B}">
   <ds:schemaRefs>
     <ds:schemaRef ds:uri="http://schemas.openxmlformats.org/officeDocument/2006/bibliography"/>
   </ds:schemaRefs>

</xml_diff>

<commit_message>
adjusting work item order
</commit_message>
<xml_diff>
--- a/assets/Resume/Julio Guzman Resume.docx
+++ b/assets/Resume/Julio Guzman Resume.docx
@@ -257,19 +257,7 @@
     </w:p>
     <w:p>
       <w:pPr>
-        <w:ind w:right="-90"/>
-        <w:jc w:val="center"/>
-        <w:rPr>
-          <w:rFonts w:ascii="Times New Roman" w:hAnsi="Times New Roman" w:cs="Times New Roman"/>
-          <w:sz w:val="21"/>
-          <w:szCs w:val="21"/>
-          <w:lang w:val="es-US"/>
-        </w:rPr>
-      </w:pPr>
-    </w:p>
-    <w:p>
-      <w:pPr>
-        <w:ind w:left="1710" w:right="720" w:hanging="1710"/>
+        <w:ind w:right="720"/>
         <w:rPr>
           <w:rFonts w:ascii="Times New Roman" w:hAnsi="Times New Roman" w:cs="Times New Roman"/>
           <w:b/>
@@ -555,12 +543,21 @@
           <w:szCs w:val="22"/>
         </w:rPr>
       </w:pPr>
-      <w:r>
-        <w:rPr>
-          <w:sz w:val="22"/>
-          <w:szCs w:val="22"/>
-        </w:rPr>
-        <w:t>24-week intensive program focused on gaining technical programming skills in HTML5, CSS3,</w:t>
+      <w:proofErr w:type="gramStart"/>
+      <w:r>
+        <w:rPr>
+          <w:sz w:val="22"/>
+          <w:szCs w:val="22"/>
+        </w:rPr>
+        <w:t>6 month</w:t>
+      </w:r>
+      <w:proofErr w:type="gramEnd"/>
+      <w:r>
+        <w:rPr>
+          <w:sz w:val="22"/>
+          <w:szCs w:val="22"/>
+        </w:rPr>
+        <w:t xml:space="preserve"> intensive program focused on gaining technical programming skills in HTML5, CSS3,</w:t>
       </w:r>
       <w:r>
         <w:rPr>
@@ -625,8 +622,6 @@
         </w:rPr>
         <w:t xml:space="preserve"> Node Js, MySQL, MongoDB, Express, Handelbars.js &amp; ReactJS</w:t>
       </w:r>
-      <w:bookmarkStart w:id="0" w:name="_GoBack"/>
-      <w:bookmarkEnd w:id="0"/>
     </w:p>
     <w:p>
       <w:pPr>
@@ -807,7 +802,7 @@
           <w:sz w:val="22"/>
           <w:szCs w:val="22"/>
         </w:rPr>
-        <w:t>2</w:t>
+        <w:t>4</w:t>
       </w:r>
       <w:r>
         <w:rPr>
@@ -930,30 +925,26 @@
         </w:numPr>
         <w:ind w:left="180" w:hanging="144"/>
         <w:rPr>
-          <w:sz w:val="22"/>
-          <w:szCs w:val="22"/>
-        </w:rPr>
-      </w:pPr>
-      <w:r>
-        <w:rPr>
-          <w:sz w:val="22"/>
-          <w:szCs w:val="22"/>
-        </w:rPr>
-        <w:t>Train new hires and current colleagues on functions, systems logic/communication, and how other teams have a financial, reputation, and risk impact to our team and the firm.</w:t>
-      </w:r>
-    </w:p>
-    <w:p>
-      <w:pPr>
-        <w:ind w:right="720"/>
-        <w:rPr>
-          <w:rFonts w:ascii="Times New Roman" w:hAnsi="Times New Roman" w:cs="Times New Roman"/>
-          <w:b/>
-          <w:szCs w:val="22"/>
-        </w:rPr>
-      </w:pPr>
-      <w:r>
-        <w:rPr>
-          <w:rFonts w:ascii="Times New Roman" w:hAnsi="Times New Roman" w:cs="Times New Roman"/>
+          <w:b/>
+          <w:szCs w:val="22"/>
+        </w:rPr>
+      </w:pPr>
+      <w:r>
+        <w:rPr>
+          <w:sz w:val="22"/>
+          <w:szCs w:val="22"/>
+        </w:rPr>
+        <w:t>Train new hires and current colleagues on functions, systems logic/communication, and how other teams have a financial, reputation, and risk impact to our</w:t>
+      </w:r>
+      <w:r>
+        <w:rPr>
+          <w:sz w:val="22"/>
+          <w:szCs w:val="22"/>
+        </w:rPr>
+        <w:t xml:space="preserve"> team’s Key Performance Indicators (KPIs).</w:t>
+      </w:r>
+      <w:r>
+        <w:rPr>
           <w:b/>
           <w:szCs w:val="22"/>
         </w:rPr>
@@ -961,7 +952,6 @@
       </w:r>
       <w:r>
         <w:rPr>
-          <w:rFonts w:ascii="Times New Roman" w:hAnsi="Times New Roman" w:cs="Times New Roman"/>
           <w:b/>
           <w:szCs w:val="22"/>
         </w:rPr>
@@ -969,7 +959,6 @@
       </w:r>
       <w:r>
         <w:rPr>
-          <w:rFonts w:ascii="Times New Roman" w:hAnsi="Times New Roman" w:cs="Times New Roman"/>
           <w:b/>
           <w:szCs w:val="22"/>
         </w:rPr>
@@ -977,7 +966,6 @@
       </w:r>
       <w:r>
         <w:rPr>
-          <w:rFonts w:ascii="Times New Roman" w:hAnsi="Times New Roman" w:cs="Times New Roman"/>
           <w:b/>
           <w:szCs w:val="22"/>
         </w:rPr>
@@ -985,7 +973,6 @@
       </w:r>
       <w:r>
         <w:rPr>
-          <w:rFonts w:ascii="Times New Roman" w:hAnsi="Times New Roman" w:cs="Times New Roman"/>
           <w:b/>
           <w:szCs w:val="22"/>
         </w:rPr>
@@ -993,7 +980,6 @@
       </w:r>
       <w:r>
         <w:rPr>
-          <w:rFonts w:ascii="Times New Roman" w:hAnsi="Times New Roman" w:cs="Times New Roman"/>
           <w:b/>
           <w:szCs w:val="22"/>
         </w:rPr>
@@ -1001,7 +987,6 @@
       </w:r>
       <w:r>
         <w:rPr>
-          <w:rFonts w:ascii="Times New Roman" w:hAnsi="Times New Roman" w:cs="Times New Roman"/>
           <w:b/>
           <w:szCs w:val="22"/>
         </w:rPr>
@@ -1009,7 +994,6 @@
       </w:r>
       <w:r>
         <w:rPr>
-          <w:rFonts w:ascii="Times New Roman" w:hAnsi="Times New Roman" w:cs="Times New Roman"/>
           <w:b/>
           <w:szCs w:val="22"/>
         </w:rPr>
@@ -1017,7 +1001,6 @@
       </w:r>
       <w:r>
         <w:rPr>
-          <w:rFonts w:ascii="Times New Roman" w:hAnsi="Times New Roman" w:cs="Times New Roman"/>
           <w:b/>
           <w:szCs w:val="22"/>
         </w:rPr>
@@ -1025,7 +1008,6 @@
       </w:r>
       <w:r>
         <w:rPr>
-          <w:rFonts w:ascii="Times New Roman" w:hAnsi="Times New Roman" w:cs="Times New Roman"/>
           <w:b/>
           <w:szCs w:val="22"/>
         </w:rPr>
@@ -1762,7 +1744,18 @@
           <w:szCs w:val="22"/>
           <w:shd w:val="clear" w:color="auto" w:fill="FFFFFF"/>
         </w:rPr>
-        <w:t xml:space="preserve">                                 </w:t>
+        <w:t xml:space="preserve">          </w:t>
+      </w:r>
+      <w:bookmarkStart w:id="0" w:name="_GoBack"/>
+      <w:bookmarkEnd w:id="0"/>
+      <w:r>
+        <w:rPr>
+          <w:rFonts w:ascii="Times New Roman" w:hAnsi="Times New Roman" w:cs="Times New Roman"/>
+          <w:sz w:val="22"/>
+          <w:szCs w:val="22"/>
+          <w:shd w:val="clear" w:color="auto" w:fill="FFFFFF"/>
+        </w:rPr>
+        <w:t xml:space="preserve">                       </w:t>
       </w:r>
       <w:r>
         <w:rPr>
@@ -2091,7 +2084,23 @@
           <w:szCs w:val="22"/>
           <w:shd w:val="clear" w:color="auto" w:fill="FFFFFF"/>
         </w:rPr>
-        <w:t xml:space="preserve">Created excel spreadsheets on data collected before, during, and after harvesting periods, focusing on yield and quality, </w:t>
+        <w:t>Created excel spreadsheets on data collected before, during, and after harvesting periods, focusing on yield and quality</w:t>
+      </w:r>
+      <w:r>
+        <w:rPr>
+          <w:sz w:val="22"/>
+          <w:szCs w:val="22"/>
+          <w:shd w:val="clear" w:color="auto" w:fill="FFFFFF"/>
+        </w:rPr>
+        <w:t xml:space="preserve"> analytics</w:t>
+      </w:r>
+      <w:r>
+        <w:rPr>
+          <w:sz w:val="22"/>
+          <w:szCs w:val="22"/>
+          <w:shd w:val="clear" w:color="auto" w:fill="FFFFFF"/>
+        </w:rPr>
+        <w:t xml:space="preserve">, </w:t>
       </w:r>
       <w:r>
         <w:rPr>
@@ -2355,6 +2364,16 @@
     </w:p>
     <w:p>
       <w:pPr>
+        <w:pStyle w:val="ListParagraph"/>
+        <w:ind w:left="223" w:right="720"/>
+        <w:rPr>
+          <w:sz w:val="22"/>
+          <w:szCs w:val="22"/>
+        </w:rPr>
+      </w:pPr>
+    </w:p>
+    <w:p>
+      <w:pPr>
         <w:ind w:right="720"/>
         <w:rPr>
           <w:rFonts w:ascii="Times New Roman" w:hAnsi="Times New Roman" w:cs="Times New Roman"/>
@@ -2572,6 +2591,13 @@
           <w:szCs w:val="22"/>
         </w:rPr>
         <w:t xml:space="preserve"> </w:t>
+      </w:r>
+      <w:r>
+        <w:rPr>
+          <w:sz w:val="22"/>
+          <w:szCs w:val="22"/>
+        </w:rPr>
+        <w:t xml:space="preserve">MySQL, </w:t>
       </w:r>
       <w:r>
         <w:rPr>
@@ -5099,7 +5125,7 @@
 </file>
 
 <file path=customXml/itemProps1.xml><?xml version="1.0" encoding="utf-8"?>
-<ds:datastoreItem xmlns:ds="http://schemas.openxmlformats.org/officeDocument/2006/customXml" ds:itemID="{37AF1B1A-F72D-4DB1-B543-FE0B7E58240E}">
+<ds:datastoreItem xmlns:ds="http://schemas.openxmlformats.org/officeDocument/2006/customXml" ds:itemID="{355227EF-81DF-4B93-AE05-3E31E051FD9C}">
   <ds:schemaRefs>
     <ds:schemaRef ds:uri="http://schemas.openxmlformats.org/officeDocument/2006/bibliography"/>
   </ds:schemaRefs>

</xml_diff>